<commit_message>
Added normal naming in main data.
</commit_message>
<xml_diff>
--- a/Попередня Запоріжжя reborn.docx
+++ b/Попередня Запоріжжя reborn.docx
@@ -1,6 +1,6 @@
 
 <file path=word/document.xml><?xml version="1.0" encoding="utf-8"?>
-<w:document xmlns:wpc="http://schemas.microsoft.com/office/word/2010/wordprocessingCanvas" xmlns:cx="http://schemas.microsoft.com/office/drawing/2014/chartex" xmlns:cx1="http://schemas.microsoft.com/office/drawing/2015/9/8/chartex" xmlns:cx2="http://schemas.microsoft.com/office/drawing/2015/10/21/chartex" xmlns:cx3="http://schemas.microsoft.com/office/drawing/2016/5/9/chartex" xmlns:cx4="http://schemas.microsoft.com/office/drawing/2016/5/10/chartex" xmlns:cx5="http://schemas.microsoft.com/office/drawing/2016/5/11/chartex" xmlns:cx6="http://schemas.microsoft.com/office/drawing/2016/5/12/chartex" xmlns:cx7="http://schemas.microsoft.com/office/drawing/2016/5/13/chartex" xmlns:cx8="http://schemas.microsoft.com/office/drawing/2016/5/14/chartex" xmlns:mc="http://schemas.openxmlformats.org/markup-compatibility/2006" xmlns:aink="http://schemas.microsoft.com/office/drawing/2016/ink" xmlns:am3d="http://schemas.microsoft.com/office/drawing/2017/model3d" xmlns:o="urn:schemas-microsoft-com:office:office" xmlns:oel="http://schemas.microsoft.com/office/2019/extlst" xmlns:r="http://schemas.openxmlformats.org/officeDocument/2006/relationships" xmlns:m="http://schemas.openxmlformats.org/officeDocument/2006/math" xmlns:v="urn:schemas-microsoft-com:vml" xmlns:wp14="http://schemas.microsoft.com/office/word/2010/wordprocessingDrawing" xmlns:wp="http://schemas.openxmlformats.org/drawingml/2006/wordprocessingDrawing" xmlns:w10="urn:schemas-microsoft-com:office:word" xmlns:w="http://schemas.openxmlformats.org/wordprocessingml/2006/main" xmlns:w14="http://schemas.microsoft.com/office/word/2010/wordml" xmlns:w15="http://schemas.microsoft.com/office/word/2012/wordml" xmlns:w16cex="http://schemas.microsoft.com/office/word/2018/wordml/cex" xmlns:w16cid="http://schemas.microsoft.com/office/word/2016/wordml/cid" xmlns:w16="http://schemas.microsoft.com/office/word/2018/wordml" xmlns:w16sdtdh="http://schemas.microsoft.com/office/word/2020/wordml/sdtdatahash" xmlns:w16se="http://schemas.microsoft.com/office/word/2015/wordml/symex" xmlns:wpg="http://schemas.microsoft.com/office/word/2010/wordprocessingGroup" xmlns:wpi="http://schemas.microsoft.com/office/word/2010/wordprocessingInk" xmlns:wne="http://schemas.microsoft.com/office/word/2006/wordml" xmlns:wps="http://schemas.microsoft.com/office/word/2010/wordprocessingShape" mc:Ignorable="w14 w15 w16se w16cid w16 w16cex w16sdtdh wp14">
+<w:document xmlns:wpc="http://schemas.microsoft.com/office/word/2010/wordprocessingCanvas" xmlns:cx="http://schemas.microsoft.com/office/drawing/2014/chartex" xmlns:cx1="http://schemas.microsoft.com/office/drawing/2015/9/8/chartex" xmlns:cx2="http://schemas.microsoft.com/office/drawing/2015/10/21/chartex" xmlns:cx3="http://schemas.microsoft.com/office/drawing/2016/5/9/chartex" xmlns:cx4="http://schemas.microsoft.com/office/drawing/2016/5/10/chartex" xmlns:cx5="http://schemas.microsoft.com/office/drawing/2016/5/11/chartex" xmlns:cx6="http://schemas.microsoft.com/office/drawing/2016/5/12/chartex" xmlns:cx7="http://schemas.microsoft.com/office/drawing/2016/5/13/chartex" xmlns:cx8="http://schemas.microsoft.com/office/drawing/2016/5/14/chartex" xmlns:mc="http://schemas.openxmlformats.org/markup-compatibility/2006" xmlns:aink="http://schemas.microsoft.com/office/drawing/2016/ink" xmlns:am3d="http://schemas.microsoft.com/office/drawing/2017/model3d" xmlns:o="urn:schemas-microsoft-com:office:office" xmlns:oel="http://schemas.microsoft.com/office/2019/extlst" xmlns:r="http://schemas.openxmlformats.org/officeDocument/2006/relationships" xmlns:m="http://schemas.openxmlformats.org/officeDocument/2006/math" xmlns:v="urn:schemas-microsoft-com:vml" xmlns:wp14="http://schemas.microsoft.com/office/word/2010/wordprocessingDrawing" xmlns:wp="http://schemas.openxmlformats.org/drawingml/2006/wordprocessingDrawing" xmlns:w10="urn:schemas-microsoft-com:office:word" xmlns:w="http://schemas.openxmlformats.org/wordprocessingml/2006/main" xmlns:w14="http://schemas.microsoft.com/office/word/2010/wordml" xmlns:w15="http://schemas.microsoft.com/office/word/2012/wordml" xmlns:w16cex="http://schemas.microsoft.com/office/word/2018/wordml/cex" xmlns:w16cid="http://schemas.microsoft.com/office/word/2016/wordml/cid" xmlns:w16="http://schemas.microsoft.com/office/word/2018/wordml" xmlns:w16du="http://schemas.microsoft.com/office/word/2023/wordml/word16du" xmlns:w16sdtdh="http://schemas.microsoft.com/office/word/2020/wordml/sdtdatahash" xmlns:w16se="http://schemas.microsoft.com/office/word/2015/wordml/symex" xmlns:wpg="http://schemas.microsoft.com/office/word/2010/wordprocessingGroup" xmlns:wpi="http://schemas.microsoft.com/office/word/2010/wordprocessingInk" xmlns:wne="http://schemas.microsoft.com/office/word/2006/wordml" xmlns:wps="http://schemas.microsoft.com/office/word/2010/wordprocessingShape" mc:Ignorable="w14 w15 w16se w16cid w16 w16cex w16sdtdh wp14">
   <w:body>
     <w:p>
       <w:pPr>
@@ -4217,7 +4217,23 @@
                 <w:szCs w:val="20"/>
                 <w:lang w:val="uk-UA"/>
               </w:rPr>
-              <w:t>26.05.09</w:t>
+              <w:t>26.0</w:t>
+            </w:r>
+            <w:r>
+              <w:rPr>
+                <w:sz w:val="20"/>
+                <w:szCs w:val="20"/>
+                <w:lang w:val="uk-UA"/>
+              </w:rPr>
+              <w:t>1</w:t>
+            </w:r>
+            <w:r>
+              <w:rPr>
+                <w:sz w:val="20"/>
+                <w:szCs w:val="20"/>
+                <w:lang w:val="uk-UA"/>
+              </w:rPr>
+              <w:t>.09</w:t>
             </w:r>
           </w:p>
         </w:tc>
@@ -4466,7 +4482,15 @@
                 <w:szCs w:val="20"/>
                 <w:lang w:val="uk-UA"/>
               </w:rPr>
-              <w:t>13</w:t>
+              <w:t>1</w:t>
+            </w:r>
+            <w:r>
+              <w:rPr>
+                <w:sz w:val="20"/>
+                <w:szCs w:val="20"/>
+                <w:lang w:val="uk-UA"/>
+              </w:rPr>
+              <w:t>3</w:t>
             </w:r>
           </w:p>
         </w:tc>
@@ -4491,7 +4515,7 @@
                 <w:szCs w:val="20"/>
                 <w:lang w:val="uk-UA"/>
               </w:rPr>
-              <w:t>Колєсник</w:t>
+              <w:t>Иванова</w:t>
             </w:r>
             <w:proofErr w:type="spellEnd"/>
             <w:r>
@@ -4500,7 +4524,15 @@
                 <w:szCs w:val="20"/>
                 <w:lang w:val="uk-UA"/>
               </w:rPr>
-              <w:t xml:space="preserve"> Владислав</w:t>
+              <w:t xml:space="preserve"> </w:t>
+            </w:r>
+            <w:r>
+              <w:rPr>
+                <w:sz w:val="20"/>
+                <w:szCs w:val="20"/>
+                <w:lang w:val="uk-UA"/>
+              </w:rPr>
+              <w:t>Анна</w:t>
             </w:r>
           </w:p>
         </w:tc>
@@ -4525,58 +4557,80 @@
                 <w:szCs w:val="20"/>
                 <w:lang w:val="uk-UA"/>
               </w:rPr>
-              <w:t>23.04.08</w:t>
-            </w:r>
-          </w:p>
-        </w:tc>
-        <w:tc>
-          <w:tcPr>
-            <w:tcW w:w="709" w:type="dxa"/>
-            <w:shd w:val="clear" w:color="auto" w:fill="auto"/>
-          </w:tcPr>
-          <w:p>
-            <w:pPr>
-              <w:jc w:val="center"/>
-              <w:rPr>
-                <w:sz w:val="20"/>
-                <w:szCs w:val="20"/>
-                <w:lang w:val="uk-UA"/>
-              </w:rPr>
-            </w:pPr>
-            <w:r>
-              <w:rPr>
-                <w:sz w:val="20"/>
-                <w:szCs w:val="20"/>
-                <w:lang w:val="uk-UA"/>
-              </w:rPr>
-              <w:t>М</w:t>
-            </w:r>
-          </w:p>
-        </w:tc>
-        <w:tc>
-          <w:tcPr>
-            <w:tcW w:w="709" w:type="dxa"/>
-            <w:shd w:val="clear" w:color="auto" w:fill="auto"/>
-          </w:tcPr>
-          <w:p>
-            <w:pPr>
-              <w:jc w:val="center"/>
-              <w:rPr>
-                <w:sz w:val="20"/>
-                <w:szCs w:val="20"/>
-                <w:lang w:val="uk-UA"/>
-              </w:rPr>
-            </w:pPr>
-            <w:proofErr w:type="spellStart"/>
-            <w:r>
-              <w:rPr>
-                <w:sz w:val="20"/>
-                <w:szCs w:val="20"/>
-                <w:lang w:val="uk-UA"/>
-              </w:rPr>
-              <w:t>Іюн</w:t>
-            </w:r>
-            <w:proofErr w:type="spellEnd"/>
+              <w:t>1</w:t>
+            </w:r>
+            <w:r>
+              <w:rPr>
+                <w:sz w:val="20"/>
+                <w:szCs w:val="20"/>
+                <w:lang w:val="uk-UA"/>
+              </w:rPr>
+              <w:t>6.0</w:t>
+            </w:r>
+            <w:r>
+              <w:rPr>
+                <w:sz w:val="20"/>
+                <w:szCs w:val="20"/>
+                <w:lang w:val="uk-UA"/>
+              </w:rPr>
+              <w:t>3</w:t>
+            </w:r>
+            <w:r>
+              <w:rPr>
+                <w:sz w:val="20"/>
+                <w:szCs w:val="20"/>
+                <w:lang w:val="uk-UA"/>
+              </w:rPr>
+              <w:t>.09</w:t>
+            </w:r>
+          </w:p>
+        </w:tc>
+        <w:tc>
+          <w:tcPr>
+            <w:tcW w:w="709" w:type="dxa"/>
+            <w:shd w:val="clear" w:color="auto" w:fill="auto"/>
+          </w:tcPr>
+          <w:p>
+            <w:pPr>
+              <w:jc w:val="center"/>
+              <w:rPr>
+                <w:sz w:val="20"/>
+                <w:szCs w:val="20"/>
+                <w:lang w:val="uk-UA"/>
+              </w:rPr>
+            </w:pPr>
+            <w:r>
+              <w:rPr>
+                <w:sz w:val="20"/>
+                <w:szCs w:val="20"/>
+                <w:lang w:val="uk-UA"/>
+              </w:rPr>
+              <w:t>Ж</w:t>
+            </w:r>
+          </w:p>
+        </w:tc>
+        <w:tc>
+          <w:tcPr>
+            <w:tcW w:w="709" w:type="dxa"/>
+            <w:shd w:val="clear" w:color="auto" w:fill="auto"/>
+          </w:tcPr>
+          <w:p>
+            <w:pPr>
+              <w:jc w:val="center"/>
+              <w:rPr>
+                <w:sz w:val="20"/>
+                <w:szCs w:val="20"/>
+                <w:lang w:val="uk-UA"/>
+              </w:rPr>
+            </w:pPr>
+            <w:r>
+              <w:rPr>
+                <w:sz w:val="20"/>
+                <w:szCs w:val="20"/>
+                <w:lang w:val="uk-UA"/>
+              </w:rPr>
+              <w:t>б/р</w:t>
+            </w:r>
           </w:p>
         </w:tc>
         <w:tc>
@@ -4599,7 +4653,31 @@
                 <w:szCs w:val="20"/>
                 <w:lang w:val="uk-UA"/>
               </w:rPr>
-              <w:t>49.6</w:t>
+              <w:t>5</w:t>
+            </w:r>
+            <w:r>
+              <w:rPr>
+                <w:sz w:val="20"/>
+                <w:szCs w:val="20"/>
+                <w:lang w:val="uk-UA"/>
+              </w:rPr>
+              <w:t>6</w:t>
+            </w:r>
+            <w:r>
+              <w:rPr>
+                <w:sz w:val="20"/>
+                <w:szCs w:val="20"/>
+                <w:lang w:val="uk-UA"/>
+              </w:rPr>
+              <w:t>.</w:t>
+            </w:r>
+            <w:r>
+              <w:rPr>
+                <w:sz w:val="20"/>
+                <w:szCs w:val="20"/>
+                <w:lang w:val="uk-UA"/>
+              </w:rPr>
+              <w:t>3</w:t>
             </w:r>
           </w:p>
         </w:tc>
@@ -4742,7 +4820,7 @@
                 <w:szCs w:val="20"/>
                 <w:lang w:val="uk-UA"/>
               </w:rPr>
-              <w:t>Запорожець В.Г.</w:t>
+              <w:t>Марченко В.А.</w:t>
             </w:r>
           </w:p>
         </w:tc>
@@ -4768,7 +4846,15 @@
                 <w:szCs w:val="20"/>
                 <w:lang w:val="uk-UA"/>
               </w:rPr>
-              <w:t>14</w:t>
+              <w:t>1</w:t>
+            </w:r>
+            <w:r>
+              <w:rPr>
+                <w:sz w:val="20"/>
+                <w:szCs w:val="20"/>
+                <w:lang w:val="uk-UA"/>
+              </w:rPr>
+              <w:t>4</w:t>
             </w:r>
           </w:p>
         </w:tc>
@@ -4776,31 +4862,39 @@
           <w:tcPr>
             <w:tcW w:w="3543" w:type="dxa"/>
             <w:shd w:val="clear" w:color="auto" w:fill="auto"/>
-          </w:tcPr>
-          <w:p>
-            <w:pPr>
-              <w:rPr>
-                <w:sz w:val="20"/>
-                <w:szCs w:val="20"/>
-              </w:rPr>
-            </w:pPr>
-            <w:proofErr w:type="spellStart"/>
-            <w:r>
-              <w:rPr>
-                <w:sz w:val="20"/>
-                <w:szCs w:val="20"/>
-                <w:lang w:val="uk-UA"/>
-              </w:rPr>
-              <w:t>Рябчиков</w:t>
-            </w:r>
-            <w:proofErr w:type="spellEnd"/>
-            <w:r>
-              <w:rPr>
-                <w:sz w:val="20"/>
-                <w:szCs w:val="20"/>
-                <w:lang w:val="uk-UA"/>
-              </w:rPr>
-              <w:t xml:space="preserve"> Тимофій</w:t>
+            <w:vAlign w:val="center"/>
+          </w:tcPr>
+          <w:p>
+            <w:pPr>
+              <w:rPr>
+                <w:sz w:val="20"/>
+                <w:szCs w:val="20"/>
+                <w:lang w:val="uk-UA"/>
+              </w:rPr>
+            </w:pPr>
+            <w:r>
+              <w:rPr>
+                <w:sz w:val="20"/>
+                <w:szCs w:val="20"/>
+                <w:lang w:val="uk-UA"/>
+              </w:rPr>
+              <w:t>Петрова</w:t>
+            </w:r>
+            <w:r>
+              <w:rPr>
+                <w:sz w:val="20"/>
+                <w:szCs w:val="20"/>
+                <w:lang w:val="uk-UA"/>
+              </w:rPr>
+              <w:t xml:space="preserve"> </w:t>
+            </w:r>
+            <w:r>
+              <w:rPr>
+                <w:sz w:val="20"/>
+                <w:szCs w:val="20"/>
+                <w:lang w:val="uk-UA"/>
+              </w:rPr>
+              <w:t>Ольга</w:t>
             </w:r>
           </w:p>
         </w:tc>
@@ -4808,47 +4902,72 @@
           <w:tcPr>
             <w:tcW w:w="1134" w:type="dxa"/>
             <w:shd w:val="clear" w:color="auto" w:fill="auto"/>
-          </w:tcPr>
-          <w:p>
-            <w:pPr>
-              <w:jc w:val="center"/>
-              <w:rPr>
-                <w:sz w:val="20"/>
-                <w:szCs w:val="20"/>
-                <w:lang w:val="uk-UA"/>
-              </w:rPr>
-            </w:pPr>
-            <w:r>
-              <w:rPr>
-                <w:sz w:val="20"/>
-                <w:szCs w:val="20"/>
-                <w:lang w:val="uk-UA"/>
-              </w:rPr>
-              <w:t>08.04.08</w:t>
-            </w:r>
-          </w:p>
-        </w:tc>
-        <w:tc>
-          <w:tcPr>
-            <w:tcW w:w="709" w:type="dxa"/>
-            <w:shd w:val="clear" w:color="auto" w:fill="auto"/>
-          </w:tcPr>
-          <w:p>
-            <w:pPr>
-              <w:jc w:val="center"/>
-              <w:rPr>
-                <w:sz w:val="20"/>
-                <w:szCs w:val="20"/>
-                <w:lang w:val="uk-UA"/>
-              </w:rPr>
-            </w:pPr>
-            <w:r>
-              <w:rPr>
-                <w:sz w:val="20"/>
-                <w:szCs w:val="20"/>
-                <w:lang w:val="uk-UA"/>
-              </w:rPr>
-              <w:t>М</w:t>
+            <w:vAlign w:val="center"/>
+          </w:tcPr>
+          <w:p>
+            <w:pPr>
+              <w:jc w:val="center"/>
+              <w:rPr>
+                <w:sz w:val="20"/>
+                <w:szCs w:val="20"/>
+                <w:lang w:val="uk-UA"/>
+              </w:rPr>
+            </w:pPr>
+            <w:r>
+              <w:rPr>
+                <w:sz w:val="20"/>
+                <w:szCs w:val="20"/>
+                <w:lang w:val="uk-UA"/>
+              </w:rPr>
+              <w:t>13</w:t>
+            </w:r>
+            <w:r>
+              <w:rPr>
+                <w:sz w:val="20"/>
+                <w:szCs w:val="20"/>
+                <w:lang w:val="uk-UA"/>
+              </w:rPr>
+              <w:t>.0</w:t>
+            </w:r>
+            <w:r>
+              <w:rPr>
+                <w:sz w:val="20"/>
+                <w:szCs w:val="20"/>
+                <w:lang w:val="uk-UA"/>
+              </w:rPr>
+              <w:t>2</w:t>
+            </w:r>
+            <w:r>
+              <w:rPr>
+                <w:sz w:val="20"/>
+                <w:szCs w:val="20"/>
+                <w:lang w:val="uk-UA"/>
+              </w:rPr>
+              <w:t>.09</w:t>
+            </w:r>
+          </w:p>
+        </w:tc>
+        <w:tc>
+          <w:tcPr>
+            <w:tcW w:w="709" w:type="dxa"/>
+            <w:shd w:val="clear" w:color="auto" w:fill="auto"/>
+          </w:tcPr>
+          <w:p>
+            <w:pPr>
+              <w:jc w:val="center"/>
+              <w:rPr>
+                <w:sz w:val="20"/>
+                <w:szCs w:val="20"/>
+                <w:lang w:val="uk-UA"/>
+              </w:rPr>
+            </w:pPr>
+            <w:r>
+              <w:rPr>
+                <w:sz w:val="20"/>
+                <w:szCs w:val="20"/>
+                <w:lang w:val="uk-UA"/>
+              </w:rPr>
+              <w:t>Ж</w:t>
             </w:r>
           </w:p>
         </w:tc>
@@ -4896,7 +5015,15 @@
                 <w:szCs w:val="20"/>
                 <w:lang w:val="uk-UA"/>
               </w:rPr>
-              <w:t>38.2</w:t>
+              <w:t>56.</w:t>
+            </w:r>
+            <w:r>
+              <w:rPr>
+                <w:sz w:val="20"/>
+                <w:szCs w:val="20"/>
+                <w:lang w:val="uk-UA"/>
+              </w:rPr>
+              <w:t>5</w:t>
             </w:r>
           </w:p>
         </w:tc>
@@ -5039,7 +5166,7 @@
                 <w:szCs w:val="20"/>
                 <w:lang w:val="uk-UA"/>
               </w:rPr>
-              <w:t>Запорожець В.Г.</w:t>
+              <w:t>Марченко В.А.</w:t>
             </w:r>
           </w:p>
         </w:tc>
@@ -5066,6 +5193,605 @@
                 <w:lang w:val="uk-UA"/>
               </w:rPr>
               <w:t>15</w:t>
+            </w:r>
+          </w:p>
+        </w:tc>
+        <w:tc>
+          <w:tcPr>
+            <w:tcW w:w="3543" w:type="dxa"/>
+            <w:shd w:val="clear" w:color="auto" w:fill="auto"/>
+            <w:vAlign w:val="center"/>
+          </w:tcPr>
+          <w:p>
+            <w:pPr>
+              <w:rPr>
+                <w:sz w:val="20"/>
+                <w:szCs w:val="20"/>
+                <w:lang w:val="uk-UA"/>
+              </w:rPr>
+            </w:pPr>
+            <w:proofErr w:type="spellStart"/>
+            <w:r>
+              <w:rPr>
+                <w:sz w:val="20"/>
+                <w:szCs w:val="20"/>
+                <w:lang w:val="uk-UA"/>
+              </w:rPr>
+              <w:t>Колєсник</w:t>
+            </w:r>
+            <w:proofErr w:type="spellEnd"/>
+            <w:r>
+              <w:rPr>
+                <w:sz w:val="20"/>
+                <w:szCs w:val="20"/>
+                <w:lang w:val="uk-UA"/>
+              </w:rPr>
+              <w:t xml:space="preserve"> Владислав</w:t>
+            </w:r>
+          </w:p>
+        </w:tc>
+        <w:tc>
+          <w:tcPr>
+            <w:tcW w:w="1134" w:type="dxa"/>
+            <w:shd w:val="clear" w:color="auto" w:fill="auto"/>
+            <w:vAlign w:val="center"/>
+          </w:tcPr>
+          <w:p>
+            <w:pPr>
+              <w:jc w:val="center"/>
+              <w:rPr>
+                <w:sz w:val="20"/>
+                <w:szCs w:val="20"/>
+                <w:lang w:val="uk-UA"/>
+              </w:rPr>
+            </w:pPr>
+            <w:r>
+              <w:rPr>
+                <w:sz w:val="20"/>
+                <w:szCs w:val="20"/>
+                <w:lang w:val="uk-UA"/>
+              </w:rPr>
+              <w:t>23.04.08</w:t>
+            </w:r>
+          </w:p>
+        </w:tc>
+        <w:tc>
+          <w:tcPr>
+            <w:tcW w:w="709" w:type="dxa"/>
+            <w:shd w:val="clear" w:color="auto" w:fill="auto"/>
+          </w:tcPr>
+          <w:p>
+            <w:pPr>
+              <w:jc w:val="center"/>
+              <w:rPr>
+                <w:sz w:val="20"/>
+                <w:szCs w:val="20"/>
+                <w:lang w:val="uk-UA"/>
+              </w:rPr>
+            </w:pPr>
+            <w:r>
+              <w:rPr>
+                <w:sz w:val="20"/>
+                <w:szCs w:val="20"/>
+                <w:lang w:val="uk-UA"/>
+              </w:rPr>
+              <w:t>М</w:t>
+            </w:r>
+          </w:p>
+        </w:tc>
+        <w:tc>
+          <w:tcPr>
+            <w:tcW w:w="709" w:type="dxa"/>
+            <w:shd w:val="clear" w:color="auto" w:fill="auto"/>
+          </w:tcPr>
+          <w:p>
+            <w:pPr>
+              <w:jc w:val="center"/>
+              <w:rPr>
+                <w:sz w:val="20"/>
+                <w:szCs w:val="20"/>
+                <w:lang w:val="uk-UA"/>
+              </w:rPr>
+            </w:pPr>
+            <w:proofErr w:type="spellStart"/>
+            <w:r>
+              <w:rPr>
+                <w:sz w:val="20"/>
+                <w:szCs w:val="20"/>
+                <w:lang w:val="uk-UA"/>
+              </w:rPr>
+              <w:t>Іюн</w:t>
+            </w:r>
+            <w:proofErr w:type="spellEnd"/>
+          </w:p>
+        </w:tc>
+        <w:tc>
+          <w:tcPr>
+            <w:tcW w:w="992" w:type="dxa"/>
+            <w:shd w:val="clear" w:color="auto" w:fill="auto"/>
+          </w:tcPr>
+          <w:p>
+            <w:pPr>
+              <w:jc w:val="center"/>
+              <w:rPr>
+                <w:sz w:val="20"/>
+                <w:szCs w:val="20"/>
+                <w:lang w:val="uk-UA"/>
+              </w:rPr>
+            </w:pPr>
+            <w:r>
+              <w:rPr>
+                <w:sz w:val="20"/>
+                <w:szCs w:val="20"/>
+                <w:lang w:val="uk-UA"/>
+              </w:rPr>
+              <w:t>49.6</w:t>
+            </w:r>
+          </w:p>
+        </w:tc>
+        <w:tc>
+          <w:tcPr>
+            <w:tcW w:w="709" w:type="dxa"/>
+            <w:shd w:val="clear" w:color="auto" w:fill="auto"/>
+          </w:tcPr>
+          <w:p>
+            <w:pPr>
+              <w:jc w:val="center"/>
+              <w:rPr>
+                <w:sz w:val="20"/>
+                <w:szCs w:val="20"/>
+                <w:lang w:val="uk-UA"/>
+              </w:rPr>
+            </w:pPr>
+            <w:r>
+              <w:rPr>
+                <w:sz w:val="20"/>
+                <w:szCs w:val="20"/>
+                <w:lang w:val="uk-UA"/>
+              </w:rPr>
+              <w:t>+</w:t>
+            </w:r>
+          </w:p>
+        </w:tc>
+        <w:tc>
+          <w:tcPr>
+            <w:tcW w:w="709" w:type="dxa"/>
+            <w:shd w:val="clear" w:color="auto" w:fill="auto"/>
+          </w:tcPr>
+          <w:p>
+            <w:pPr>
+              <w:jc w:val="center"/>
+              <w:rPr>
+                <w:sz w:val="20"/>
+                <w:szCs w:val="20"/>
+                <w:lang w:val="uk-UA"/>
+              </w:rPr>
+            </w:pPr>
+          </w:p>
+        </w:tc>
+        <w:tc>
+          <w:tcPr>
+            <w:tcW w:w="850" w:type="dxa"/>
+            <w:shd w:val="clear" w:color="auto" w:fill="auto"/>
+          </w:tcPr>
+          <w:p>
+            <w:pPr>
+              <w:jc w:val="center"/>
+              <w:rPr>
+                <w:sz w:val="20"/>
+                <w:szCs w:val="20"/>
+                <w:lang w:val="uk-UA"/>
+              </w:rPr>
+            </w:pPr>
+          </w:p>
+        </w:tc>
+        <w:tc>
+          <w:tcPr>
+            <w:tcW w:w="851" w:type="dxa"/>
+          </w:tcPr>
+          <w:p>
+            <w:pPr>
+              <w:jc w:val="center"/>
+              <w:rPr>
+                <w:sz w:val="20"/>
+                <w:szCs w:val="20"/>
+                <w:lang w:val="uk-UA"/>
+              </w:rPr>
+            </w:pPr>
+          </w:p>
+        </w:tc>
+        <w:tc>
+          <w:tcPr>
+            <w:tcW w:w="1417" w:type="dxa"/>
+            <w:shd w:val="clear" w:color="auto" w:fill="auto"/>
+          </w:tcPr>
+          <w:p>
+            <w:pPr>
+              <w:jc w:val="center"/>
+              <w:rPr>
+                <w:sz w:val="20"/>
+                <w:szCs w:val="20"/>
+                <w:lang w:val="uk-UA"/>
+              </w:rPr>
+            </w:pPr>
+            <w:r>
+              <w:rPr>
+                <w:sz w:val="20"/>
+                <w:szCs w:val="20"/>
+                <w:lang w:val="uk-UA"/>
+              </w:rPr>
+              <w:t>Запоріжжя</w:t>
+            </w:r>
+          </w:p>
+        </w:tc>
+        <w:tc>
+          <w:tcPr>
+            <w:tcW w:w="1418" w:type="dxa"/>
+            <w:shd w:val="clear" w:color="auto" w:fill="auto"/>
+          </w:tcPr>
+          <w:p>
+            <w:pPr>
+              <w:jc w:val="center"/>
+              <w:rPr>
+                <w:sz w:val="20"/>
+                <w:szCs w:val="20"/>
+                <w:lang w:val="uk-UA"/>
+              </w:rPr>
+            </w:pPr>
+            <w:r>
+              <w:rPr>
+                <w:sz w:val="20"/>
+                <w:szCs w:val="20"/>
+                <w:lang w:val="uk-UA"/>
+              </w:rPr>
+              <w:t>ДЮСШ 10</w:t>
+            </w:r>
+          </w:p>
+        </w:tc>
+        <w:tc>
+          <w:tcPr>
+            <w:tcW w:w="1701" w:type="dxa"/>
+            <w:shd w:val="clear" w:color="auto" w:fill="auto"/>
+          </w:tcPr>
+          <w:p>
+            <w:pPr>
+              <w:jc w:val="center"/>
+              <w:rPr>
+                <w:sz w:val="20"/>
+                <w:szCs w:val="20"/>
+                <w:lang w:val="uk-UA"/>
+              </w:rPr>
+            </w:pPr>
+            <w:r>
+              <w:rPr>
+                <w:sz w:val="20"/>
+                <w:szCs w:val="20"/>
+                <w:lang w:val="uk-UA"/>
+              </w:rPr>
+              <w:t>Запорожець В.Г.</w:t>
+            </w:r>
+          </w:p>
+        </w:tc>
+      </w:tr>
+      <w:tr>
+        <w:tc>
+          <w:tcPr>
+            <w:tcW w:w="534" w:type="dxa"/>
+            <w:shd w:val="clear" w:color="auto" w:fill="auto"/>
+          </w:tcPr>
+          <w:p>
+            <w:pPr>
+              <w:jc w:val="center"/>
+              <w:rPr>
+                <w:sz w:val="20"/>
+                <w:szCs w:val="20"/>
+                <w:lang w:val="uk-UA"/>
+              </w:rPr>
+            </w:pPr>
+            <w:r>
+              <w:rPr>
+                <w:sz w:val="20"/>
+                <w:szCs w:val="20"/>
+                <w:lang w:val="uk-UA"/>
+              </w:rPr>
+              <w:t>16</w:t>
+            </w:r>
+          </w:p>
+        </w:tc>
+        <w:tc>
+          <w:tcPr>
+            <w:tcW w:w="3543" w:type="dxa"/>
+            <w:shd w:val="clear" w:color="auto" w:fill="auto"/>
+          </w:tcPr>
+          <w:p>
+            <w:pPr>
+              <w:rPr>
+                <w:sz w:val="20"/>
+                <w:szCs w:val="20"/>
+              </w:rPr>
+            </w:pPr>
+            <w:proofErr w:type="spellStart"/>
+            <w:r>
+              <w:rPr>
+                <w:sz w:val="20"/>
+                <w:szCs w:val="20"/>
+                <w:lang w:val="uk-UA"/>
+              </w:rPr>
+              <w:t>Рябчиков</w:t>
+            </w:r>
+            <w:proofErr w:type="spellEnd"/>
+            <w:r>
+              <w:rPr>
+                <w:sz w:val="20"/>
+                <w:szCs w:val="20"/>
+                <w:lang w:val="uk-UA"/>
+              </w:rPr>
+              <w:t xml:space="preserve"> Тимофій</w:t>
+            </w:r>
+          </w:p>
+        </w:tc>
+        <w:tc>
+          <w:tcPr>
+            <w:tcW w:w="1134" w:type="dxa"/>
+            <w:shd w:val="clear" w:color="auto" w:fill="auto"/>
+          </w:tcPr>
+          <w:p>
+            <w:pPr>
+              <w:jc w:val="center"/>
+              <w:rPr>
+                <w:sz w:val="20"/>
+                <w:szCs w:val="20"/>
+                <w:lang w:val="uk-UA"/>
+              </w:rPr>
+            </w:pPr>
+            <w:r>
+              <w:rPr>
+                <w:sz w:val="20"/>
+                <w:szCs w:val="20"/>
+                <w:lang w:val="uk-UA"/>
+              </w:rPr>
+              <w:t>08.04.08</w:t>
+            </w:r>
+          </w:p>
+        </w:tc>
+        <w:tc>
+          <w:tcPr>
+            <w:tcW w:w="709" w:type="dxa"/>
+            <w:shd w:val="clear" w:color="auto" w:fill="auto"/>
+          </w:tcPr>
+          <w:p>
+            <w:pPr>
+              <w:jc w:val="center"/>
+              <w:rPr>
+                <w:sz w:val="20"/>
+                <w:szCs w:val="20"/>
+                <w:lang w:val="uk-UA"/>
+              </w:rPr>
+            </w:pPr>
+            <w:r>
+              <w:rPr>
+                <w:sz w:val="20"/>
+                <w:szCs w:val="20"/>
+                <w:lang w:val="uk-UA"/>
+              </w:rPr>
+              <w:t>М</w:t>
+            </w:r>
+          </w:p>
+        </w:tc>
+        <w:tc>
+          <w:tcPr>
+            <w:tcW w:w="709" w:type="dxa"/>
+            <w:shd w:val="clear" w:color="auto" w:fill="auto"/>
+          </w:tcPr>
+          <w:p>
+            <w:pPr>
+              <w:jc w:val="center"/>
+              <w:rPr>
+                <w:sz w:val="20"/>
+                <w:szCs w:val="20"/>
+                <w:lang w:val="uk-UA"/>
+              </w:rPr>
+            </w:pPr>
+            <w:r>
+              <w:rPr>
+                <w:sz w:val="20"/>
+                <w:szCs w:val="20"/>
+                <w:lang w:val="uk-UA"/>
+              </w:rPr>
+              <w:t>б/р</w:t>
+            </w:r>
+          </w:p>
+        </w:tc>
+        <w:tc>
+          <w:tcPr>
+            <w:tcW w:w="992" w:type="dxa"/>
+            <w:shd w:val="clear" w:color="auto" w:fill="auto"/>
+          </w:tcPr>
+          <w:p>
+            <w:pPr>
+              <w:jc w:val="center"/>
+              <w:rPr>
+                <w:sz w:val="20"/>
+                <w:szCs w:val="20"/>
+                <w:lang w:val="uk-UA"/>
+              </w:rPr>
+            </w:pPr>
+            <w:r>
+              <w:rPr>
+                <w:sz w:val="20"/>
+                <w:szCs w:val="20"/>
+                <w:lang w:val="uk-UA"/>
+              </w:rPr>
+              <w:t>38.2</w:t>
+            </w:r>
+          </w:p>
+        </w:tc>
+        <w:tc>
+          <w:tcPr>
+            <w:tcW w:w="709" w:type="dxa"/>
+            <w:shd w:val="clear" w:color="auto" w:fill="auto"/>
+          </w:tcPr>
+          <w:p>
+            <w:pPr>
+              <w:jc w:val="center"/>
+              <w:rPr>
+                <w:sz w:val="20"/>
+                <w:szCs w:val="20"/>
+                <w:lang w:val="uk-UA"/>
+              </w:rPr>
+            </w:pPr>
+            <w:r>
+              <w:rPr>
+                <w:sz w:val="20"/>
+                <w:szCs w:val="20"/>
+                <w:lang w:val="uk-UA"/>
+              </w:rPr>
+              <w:t>+</w:t>
+            </w:r>
+          </w:p>
+        </w:tc>
+        <w:tc>
+          <w:tcPr>
+            <w:tcW w:w="709" w:type="dxa"/>
+            <w:shd w:val="clear" w:color="auto" w:fill="auto"/>
+          </w:tcPr>
+          <w:p>
+            <w:pPr>
+              <w:jc w:val="center"/>
+              <w:rPr>
+                <w:sz w:val="20"/>
+                <w:szCs w:val="20"/>
+                <w:lang w:val="uk-UA"/>
+              </w:rPr>
+            </w:pPr>
+          </w:p>
+        </w:tc>
+        <w:tc>
+          <w:tcPr>
+            <w:tcW w:w="850" w:type="dxa"/>
+            <w:shd w:val="clear" w:color="auto" w:fill="auto"/>
+          </w:tcPr>
+          <w:p>
+            <w:pPr>
+              <w:jc w:val="center"/>
+              <w:rPr>
+                <w:sz w:val="20"/>
+                <w:szCs w:val="20"/>
+                <w:lang w:val="uk-UA"/>
+              </w:rPr>
+            </w:pPr>
+          </w:p>
+        </w:tc>
+        <w:tc>
+          <w:tcPr>
+            <w:tcW w:w="851" w:type="dxa"/>
+          </w:tcPr>
+          <w:p>
+            <w:pPr>
+              <w:jc w:val="center"/>
+              <w:rPr>
+                <w:sz w:val="20"/>
+                <w:szCs w:val="20"/>
+                <w:lang w:val="uk-UA"/>
+              </w:rPr>
+            </w:pPr>
+          </w:p>
+        </w:tc>
+        <w:tc>
+          <w:tcPr>
+            <w:tcW w:w="1417" w:type="dxa"/>
+            <w:shd w:val="clear" w:color="auto" w:fill="auto"/>
+          </w:tcPr>
+          <w:p>
+            <w:pPr>
+              <w:jc w:val="center"/>
+              <w:rPr>
+                <w:sz w:val="20"/>
+                <w:szCs w:val="20"/>
+                <w:lang w:val="uk-UA"/>
+              </w:rPr>
+            </w:pPr>
+            <w:r>
+              <w:rPr>
+                <w:sz w:val="20"/>
+                <w:szCs w:val="20"/>
+                <w:lang w:val="uk-UA"/>
+              </w:rPr>
+              <w:t>Запоріжжя</w:t>
+            </w:r>
+          </w:p>
+        </w:tc>
+        <w:tc>
+          <w:tcPr>
+            <w:tcW w:w="1418" w:type="dxa"/>
+            <w:shd w:val="clear" w:color="auto" w:fill="auto"/>
+          </w:tcPr>
+          <w:p>
+            <w:pPr>
+              <w:jc w:val="center"/>
+              <w:rPr>
+                <w:sz w:val="20"/>
+                <w:szCs w:val="20"/>
+                <w:lang w:val="uk-UA"/>
+              </w:rPr>
+            </w:pPr>
+            <w:r>
+              <w:rPr>
+                <w:sz w:val="20"/>
+                <w:szCs w:val="20"/>
+                <w:lang w:val="uk-UA"/>
+              </w:rPr>
+              <w:t>ДЮСШ 10</w:t>
+            </w:r>
+          </w:p>
+        </w:tc>
+        <w:tc>
+          <w:tcPr>
+            <w:tcW w:w="1701" w:type="dxa"/>
+            <w:shd w:val="clear" w:color="auto" w:fill="auto"/>
+          </w:tcPr>
+          <w:p>
+            <w:pPr>
+              <w:jc w:val="center"/>
+              <w:rPr>
+                <w:sz w:val="20"/>
+                <w:szCs w:val="20"/>
+                <w:lang w:val="uk-UA"/>
+              </w:rPr>
+            </w:pPr>
+            <w:r>
+              <w:rPr>
+                <w:sz w:val="20"/>
+                <w:szCs w:val="20"/>
+                <w:lang w:val="uk-UA"/>
+              </w:rPr>
+              <w:t>Запорожець В.Г.</w:t>
+            </w:r>
+          </w:p>
+        </w:tc>
+      </w:tr>
+      <w:tr>
+        <w:tc>
+          <w:tcPr>
+            <w:tcW w:w="534" w:type="dxa"/>
+            <w:shd w:val="clear" w:color="auto" w:fill="auto"/>
+          </w:tcPr>
+          <w:p>
+            <w:pPr>
+              <w:jc w:val="center"/>
+              <w:rPr>
+                <w:sz w:val="20"/>
+                <w:szCs w:val="20"/>
+                <w:lang w:val="uk-UA"/>
+              </w:rPr>
+            </w:pPr>
+            <w:r>
+              <w:rPr>
+                <w:sz w:val="20"/>
+                <w:szCs w:val="20"/>
+                <w:lang w:val="uk-UA"/>
+              </w:rPr>
+              <w:t>17</w:t>
             </w:r>
           </w:p>
         </w:tc>
@@ -5395,7 +6121,7 @@
                 <w:szCs w:val="20"/>
                 <w:lang w:val="uk-UA"/>
               </w:rPr>
-              <w:t>16</w:t>
+              <w:t>18</w:t>
             </w:r>
           </w:p>
         </w:tc>
@@ -5683,7 +6409,7 @@
                 <w:szCs w:val="20"/>
                 <w:lang w:val="uk-UA"/>
               </w:rPr>
-              <w:t>17</w:t>
+              <w:t>19</w:t>
             </w:r>
           </w:p>
         </w:tc>
@@ -5973,7 +6699,7 @@
                 <w:szCs w:val="20"/>
                 <w:lang w:val="uk-UA"/>
               </w:rPr>
-              <w:t>18</w:t>
+              <w:t>20</w:t>
             </w:r>
           </w:p>
         </w:tc>
@@ -6274,7 +7000,7 @@
                 <w:szCs w:val="20"/>
                 <w:lang w:val="uk-UA"/>
               </w:rPr>
-              <w:t>19</w:t>
+              <w:t>21</w:t>
             </w:r>
           </w:p>
         </w:tc>
@@ -6616,15 +7342,7 @@
                 <w:szCs w:val="20"/>
                 <w:lang w:val="uk-UA"/>
               </w:rPr>
-              <w:t>2</w:t>
-            </w:r>
-            <w:r>
-              <w:rPr>
-                <w:sz w:val="20"/>
-                <w:szCs w:val="20"/>
-                <w:lang w:val="uk-UA"/>
-              </w:rPr>
-              <w:t>0</w:t>
+              <w:t>22</w:t>
             </w:r>
           </w:p>
         </w:tc>
@@ -6914,15 +7632,7 @@
                 <w:szCs w:val="20"/>
                 <w:lang w:val="uk-UA"/>
               </w:rPr>
-              <w:t>2</w:t>
-            </w:r>
-            <w:r>
-              <w:rPr>
-                <w:sz w:val="20"/>
-                <w:szCs w:val="20"/>
-                <w:lang w:val="uk-UA"/>
-              </w:rPr>
-              <w:t>1</w:t>
+              <w:t>23</w:t>
             </w:r>
           </w:p>
         </w:tc>
@@ -7239,15 +7949,7 @@
                 <w:szCs w:val="20"/>
                 <w:lang w:val="uk-UA"/>
               </w:rPr>
-              <w:t>2</w:t>
-            </w:r>
-            <w:r>
-              <w:rPr>
-                <w:sz w:val="20"/>
-                <w:szCs w:val="20"/>
-                <w:lang w:val="uk-UA"/>
-              </w:rPr>
-              <w:t>2</w:t>
+              <w:t>24</w:t>
             </w:r>
           </w:p>
         </w:tc>
@@ -7535,6 +8237,127 @@
     </w:sectPr>
   </w:body>
 </w:document>
+</file>
+
+<file path=word/numbering.xml><?xml version="1.0" encoding="utf-8"?>
+<w:numbering xmlns:wpc="http://schemas.microsoft.com/office/word/2010/wordprocessingCanvas" xmlns:cx="http://schemas.microsoft.com/office/drawing/2014/chartex" xmlns:cx1="http://schemas.microsoft.com/office/drawing/2015/9/8/chartex" xmlns:cx2="http://schemas.microsoft.com/office/drawing/2015/10/21/chartex" xmlns:cx3="http://schemas.microsoft.com/office/drawing/2016/5/9/chartex" xmlns:cx4="http://schemas.microsoft.com/office/drawing/2016/5/10/chartex" xmlns:cx5="http://schemas.microsoft.com/office/drawing/2016/5/11/chartex" xmlns:cx6="http://schemas.microsoft.com/office/drawing/2016/5/12/chartex" xmlns:cx7="http://schemas.microsoft.com/office/drawing/2016/5/13/chartex" xmlns:cx8="http://schemas.microsoft.com/office/drawing/2016/5/14/chartex" xmlns:mc="http://schemas.openxmlformats.org/markup-compatibility/2006" xmlns:aink="http://schemas.microsoft.com/office/drawing/2016/ink" xmlns:am3d="http://schemas.microsoft.com/office/drawing/2017/model3d" xmlns:o="urn:schemas-microsoft-com:office:office" xmlns:oel="http://schemas.microsoft.com/office/2019/extlst" xmlns:r="http://schemas.openxmlformats.org/officeDocument/2006/relationships" xmlns:m="http://schemas.openxmlformats.org/officeDocument/2006/math" xmlns:v="urn:schemas-microsoft-com:vml" xmlns:wp14="http://schemas.microsoft.com/office/word/2010/wordprocessingDrawing" xmlns:wp="http://schemas.openxmlformats.org/drawingml/2006/wordprocessingDrawing" xmlns:w10="urn:schemas-microsoft-com:office:word" xmlns:w="http://schemas.openxmlformats.org/wordprocessingml/2006/main" xmlns:w14="http://schemas.microsoft.com/office/word/2010/wordml" xmlns:w15="http://schemas.microsoft.com/office/word/2012/wordml" xmlns:w16cex="http://schemas.microsoft.com/office/word/2018/wordml/cex" xmlns:w16cid="http://schemas.microsoft.com/office/word/2016/wordml/cid" xmlns:w16="http://schemas.microsoft.com/office/word/2018/wordml" xmlns:w16du="http://schemas.microsoft.com/office/word/2023/wordml/word16du" xmlns:w16sdtdh="http://schemas.microsoft.com/office/word/2020/wordml/sdtdatahash" xmlns:w16se="http://schemas.microsoft.com/office/word/2015/wordml/symex" xmlns:wpg="http://schemas.microsoft.com/office/word/2010/wordprocessingGroup" xmlns:wpi="http://schemas.microsoft.com/office/word/2010/wordprocessingInk" xmlns:wne="http://schemas.microsoft.com/office/word/2006/wordml" xmlns:wps="http://schemas.microsoft.com/office/word/2010/wordprocessingShape" mc:Ignorable="w14 w15 w16se w16cid w16 w16cex w16sdtdh wp14">
+  <w:abstractNum w:abstractNumId="0" w15:restartNumberingAfterBreak="0">
+    <w:nsid w:val="5E524057"/>
+    <w:multiLevelType w:val="multilevel"/>
+    <w:tmpl w:val="1172B2B0"/>
+    <w:lvl w:ilvl="0">
+      <w:start w:val="1"/>
+      <w:numFmt w:val="decimal"/>
+      <w:lvlText w:val="%1."/>
+      <w:lvlJc w:val="left"/>
+      <w:pPr>
+        <w:tabs>
+          <w:tab w:val="num" w:pos="720"/>
+        </w:tabs>
+        <w:ind w:left="720" w:hanging="360"/>
+      </w:pPr>
+    </w:lvl>
+    <w:lvl w:ilvl="1" w:tentative="1">
+      <w:start w:val="1"/>
+      <w:numFmt w:val="decimal"/>
+      <w:lvlText w:val="%2."/>
+      <w:lvlJc w:val="left"/>
+      <w:pPr>
+        <w:tabs>
+          <w:tab w:val="num" w:pos="1440"/>
+        </w:tabs>
+        <w:ind w:left="1440" w:hanging="360"/>
+      </w:pPr>
+    </w:lvl>
+    <w:lvl w:ilvl="2" w:tentative="1">
+      <w:start w:val="1"/>
+      <w:numFmt w:val="decimal"/>
+      <w:lvlText w:val="%3."/>
+      <w:lvlJc w:val="left"/>
+      <w:pPr>
+        <w:tabs>
+          <w:tab w:val="num" w:pos="2160"/>
+        </w:tabs>
+        <w:ind w:left="2160" w:hanging="360"/>
+      </w:pPr>
+    </w:lvl>
+    <w:lvl w:ilvl="3" w:tentative="1">
+      <w:start w:val="1"/>
+      <w:numFmt w:val="decimal"/>
+      <w:lvlText w:val="%4."/>
+      <w:lvlJc w:val="left"/>
+      <w:pPr>
+        <w:tabs>
+          <w:tab w:val="num" w:pos="2880"/>
+        </w:tabs>
+        <w:ind w:left="2880" w:hanging="360"/>
+      </w:pPr>
+    </w:lvl>
+    <w:lvl w:ilvl="4" w:tentative="1">
+      <w:start w:val="1"/>
+      <w:numFmt w:val="decimal"/>
+      <w:lvlText w:val="%5."/>
+      <w:lvlJc w:val="left"/>
+      <w:pPr>
+        <w:tabs>
+          <w:tab w:val="num" w:pos="3600"/>
+        </w:tabs>
+        <w:ind w:left="3600" w:hanging="360"/>
+      </w:pPr>
+    </w:lvl>
+    <w:lvl w:ilvl="5" w:tentative="1">
+      <w:start w:val="1"/>
+      <w:numFmt w:val="decimal"/>
+      <w:lvlText w:val="%6."/>
+      <w:lvlJc w:val="left"/>
+      <w:pPr>
+        <w:tabs>
+          <w:tab w:val="num" w:pos="4320"/>
+        </w:tabs>
+        <w:ind w:left="4320" w:hanging="360"/>
+      </w:pPr>
+    </w:lvl>
+    <w:lvl w:ilvl="6" w:tentative="1">
+      <w:start w:val="1"/>
+      <w:numFmt w:val="decimal"/>
+      <w:lvlText w:val="%7."/>
+      <w:lvlJc w:val="left"/>
+      <w:pPr>
+        <w:tabs>
+          <w:tab w:val="num" w:pos="5040"/>
+        </w:tabs>
+        <w:ind w:left="5040" w:hanging="360"/>
+      </w:pPr>
+    </w:lvl>
+    <w:lvl w:ilvl="7" w:tentative="1">
+      <w:start w:val="1"/>
+      <w:numFmt w:val="decimal"/>
+      <w:lvlText w:val="%8."/>
+      <w:lvlJc w:val="left"/>
+      <w:pPr>
+        <w:tabs>
+          <w:tab w:val="num" w:pos="5760"/>
+        </w:tabs>
+        <w:ind w:left="5760" w:hanging="360"/>
+      </w:pPr>
+    </w:lvl>
+    <w:lvl w:ilvl="8" w:tentative="1">
+      <w:start w:val="1"/>
+      <w:numFmt w:val="decimal"/>
+      <w:lvlText w:val="%9."/>
+      <w:lvlJc w:val="left"/>
+      <w:pPr>
+        <w:tabs>
+          <w:tab w:val="num" w:pos="6480"/>
+        </w:tabs>
+        <w:ind w:left="6480" w:hanging="360"/>
+      </w:pPr>
+    </w:lvl>
+  </w:abstractNum>
+  <w:num w:numId="1" w16cid:durableId="732318696">
+    <w:abstractNumId w:val="0"/>
+  </w:num>
+</w:numbering>
 </file>
 
 <file path=word/styles.xml><?xml version="1.0" encoding="utf-8"?>
@@ -7703,7 +8526,7 @@
     <w:lsdException w:name="Table Web 2" w:semiHidden="1" w:unhideWhenUsed="1"/>
     <w:lsdException w:name="Table Web 3" w:semiHidden="1" w:unhideWhenUsed="1"/>
     <w:lsdException w:name="Balloon Text" w:semiHidden="1" w:unhideWhenUsed="1"/>
-    <w:lsdException w:name="Table Grid" w:semiHidden="1" w:uiPriority="59" w:unhideWhenUsed="1"/>
+    <w:lsdException w:name="Table Grid" w:uiPriority="59"/>
     <w:lsdException w:name="Table Theme" w:semiHidden="1" w:unhideWhenUsed="1"/>
     <w:lsdException w:name="Placeholder Text" w:semiHidden="1"/>
     <w:lsdException w:name="No Spacing" w:uiPriority="1" w:qFormat="1"/>

</xml_diff>